<commit_message>
2.0 version of group_project_outline
written by jingxian
</commit_message>
<xml_diff>
--- a/group_project_outline.docx
+++ b/group_project_outline.docx
@@ -34,7 +34,6 @@
           <w:szCs w:val="20"/>
         </w:rPr>
       </w:pPr>
-      <w:proofErr w:type="spellStart"/>
       <w:r>
         <w:rPr>
           <w:b/>
@@ -42,17 +41,28 @@
           <w:sz w:val="20"/>
           <w:szCs w:val="20"/>
         </w:rPr>
-        <w:t>Weijie</w:t>
-      </w:r>
-      <w:proofErr w:type="spellEnd"/>
-      <w:r>
+        <w:t>Weijie Pan</w:t>
+      </w:r>
+    </w:p>
+    <w:p>
+      <w:pPr>
+        <w:pStyle w:val="a3"/>
+        <w:jc w:val="center"/>
         <w:rPr>
           <w:b/>
           <w:bCs/>
           <w:sz w:val="20"/>
           <w:szCs w:val="20"/>
         </w:rPr>
-        <w:t xml:space="preserve"> Pan</w:t>
+      </w:pPr>
+      <w:r>
+        <w:rPr>
+          <w:b/>
+          <w:bCs/>
+          <w:sz w:val="20"/>
+          <w:szCs w:val="20"/>
+        </w:rPr>
+        <w:t>Jingxian Chen</w:t>
       </w:r>
     </w:p>
     <w:p>
@@ -66,7 +76,6 @@
           <w:szCs w:val="20"/>
         </w:rPr>
       </w:pPr>
-      <w:proofErr w:type="spellStart"/>
       <w:r>
         <w:rPr>
           <w:b/>
@@ -74,37 +83,6 @@
           <w:sz w:val="20"/>
           <w:szCs w:val="20"/>
         </w:rPr>
-        <w:t>Jingxian</w:t>
-      </w:r>
-      <w:proofErr w:type="spellEnd"/>
-      <w:r>
-        <w:rPr>
-          <w:b/>
-          <w:bCs/>
-          <w:sz w:val="20"/>
-          <w:szCs w:val="20"/>
-        </w:rPr>
-        <w:t xml:space="preserve"> Chen</w:t>
-      </w:r>
-    </w:p>
-    <w:p>
-      <w:pPr>
-        <w:pStyle w:val="a3"/>
-        <w:jc w:val="center"/>
-        <w:rPr>
-          <w:b/>
-          <w:bCs/>
-          <w:sz w:val="20"/>
-          <w:szCs w:val="20"/>
-        </w:rPr>
-      </w:pPr>
-      <w:r>
-        <w:rPr>
-          <w:b/>
-          <w:bCs/>
-          <w:sz w:val="20"/>
-          <w:szCs w:val="20"/>
-        </w:rPr>
         <w:t>Eric Hernandez-Montenegro</w:t>
       </w:r>
     </w:p>
@@ -1142,21 +1120,7 @@
           <w:b/>
           <w:bCs/>
         </w:rPr>
-        <w:t xml:space="preserve">Use Lasso </w:t>
-      </w:r>
-      <w:r>
-        <w:rPr>
-          <w:b/>
-          <w:bCs/>
-        </w:rPr>
-        <w:t xml:space="preserve">penalty in the model </w:t>
-      </w:r>
-      <w:r>
-        <w:rPr>
-          <w:b/>
-          <w:bCs/>
-        </w:rPr>
-        <w:t xml:space="preserve">to select variables from the Dietary Interview.  </w:t>
+        <w:t xml:space="preserve">Use Lasso penalty in the model to select variables from the Dietary Interview.  </w:t>
       </w:r>
     </w:p>
     <w:p>
@@ -1517,7 +1481,15 @@
           <w:bCs/>
           <w:lang w:eastAsia="zh-CN"/>
         </w:rPr>
-        <w:t>Select variables from each of the dataset mentioned above.</w:t>
+        <w:t>Select variables from each of the dataset mentioned above</w:t>
+      </w:r>
+      <w:r>
+        <w:rPr>
+          <w:b/>
+          <w:bCs/>
+          <w:lang w:eastAsia="zh-CN"/>
+        </w:rPr>
+        <w:t xml:space="preserve"> and combine all the dataset together.</w:t>
       </w:r>
     </w:p>
     <w:p>
@@ -1702,26 +1674,34 @@
         </w:numPr>
         <w:ind w:firstLineChars="0"/>
         <w:rPr>
-          <w:rFonts w:hint="eastAsia"/>
-          <w:b/>
-          <w:bCs/>
-        </w:rPr>
-      </w:pPr>
-      <w:r>
-        <w:rPr>
-          <w:b/>
-          <w:bCs/>
-          <w:lang w:eastAsia="zh-CN"/>
-        </w:rPr>
-        <w:t>Data visualization part: (only analyze day1 intakes data):</w:t>
-      </w:r>
+          <w:b/>
+          <w:bCs/>
+        </w:rPr>
+      </w:pPr>
+      <w:r>
+        <w:rPr>
+          <w:b/>
+          <w:bCs/>
+          <w:lang w:eastAsia="zh-CN"/>
+        </w:rPr>
+        <w:t>Data visualization part: (only analyze day1 intakes data)</w:t>
+      </w:r>
+      <w:r>
+        <w:rPr>
+          <w:b/>
+          <w:bCs/>
+          <w:lang w:eastAsia="zh-CN"/>
+        </w:rPr>
+        <w:t>: (haven’t done yet)</w:t>
+      </w:r>
+      <w:bookmarkStart w:id="0" w:name="_GoBack"/>
+      <w:bookmarkEnd w:id="0"/>
     </w:p>
     <w:p>
       <w:pPr>
         <w:pStyle w:val="a7"/>
         <w:ind w:left="420" w:firstLine="440"/>
         <w:rPr>
-          <w:rFonts w:hint="eastAsia"/>
           <w:b/>
           <w:bCs/>
           <w:lang w:eastAsia="zh-CN"/>
@@ -1791,7 +1771,6 @@
       <w:pPr>
         <w:ind w:left="140" w:firstLine="720"/>
         <w:rPr>
-          <w:rFonts w:hint="eastAsia"/>
           <w:b/>
           <w:bCs/>
           <w:lang w:eastAsia="zh-CN"/>
@@ -1811,7 +1790,6 @@
         <w:pStyle w:val="a7"/>
         <w:ind w:left="420" w:firstLine="440"/>
         <w:rPr>
-          <w:rFonts w:hint="eastAsia"/>
           <w:b/>
           <w:bCs/>
           <w:lang w:eastAsia="zh-CN"/>
@@ -1865,8 +1843,6 @@
         </w:rPr>
         <w:t xml:space="preserve">; </w:t>
       </w:r>
-      <w:bookmarkStart w:id="0" w:name="_GoBack"/>
-      <w:bookmarkEnd w:id="0"/>
       <w:r>
         <w:rPr>
           <w:b/>
@@ -2135,7 +2111,6 @@
         <w:pStyle w:val="a7"/>
         <w:ind w:left="420" w:firstLineChars="0" w:firstLine="0"/>
         <w:rPr>
-          <w:rFonts w:hint="eastAsia"/>
           <w:b/>
           <w:bCs/>
           <w:lang w:eastAsia="zh-CN"/>

</xml_diff>

<commit_message>
3.0 version of group project outline
written by jingxian
</commit_message>
<xml_diff>
--- a/group_project_outline.docx
+++ b/group_project_outline.docx
@@ -1694,8 +1694,6 @@
         </w:rPr>
         <w:t>: (haven’t done yet)</w:t>
       </w:r>
-      <w:bookmarkStart w:id="0" w:name="_GoBack"/>
-      <w:bookmarkEnd w:id="0"/>
     </w:p>
     <w:p>
       <w:pPr>
@@ -2124,6 +2122,96 @@
         </w:rPr>
         <w:t>Besides, we also need to interpret our model for solving our main problem.</w:t>
       </w:r>
+    </w:p>
+    <w:p>
+      <w:pPr>
+        <w:rPr>
+          <w:b/>
+          <w:bCs/>
+          <w:lang w:eastAsia="zh-CN"/>
+        </w:rPr>
+      </w:pPr>
+    </w:p>
+    <w:p>
+      <w:pPr>
+        <w:pStyle w:val="a7"/>
+        <w:numPr>
+          <w:ilvl w:val="0"/>
+          <w:numId w:val="2"/>
+        </w:numPr>
+        <w:ind w:firstLineChars="0"/>
+        <w:rPr>
+          <w:b/>
+          <w:bCs/>
+          <w:lang w:eastAsia="zh-CN"/>
+        </w:rPr>
+      </w:pPr>
+      <w:r>
+        <w:rPr>
+          <w:rFonts w:hint="eastAsia"/>
+          <w:b/>
+          <w:bCs/>
+          <w:lang w:eastAsia="zh-CN"/>
+        </w:rPr>
+        <w:t>Oth</w:t>
+      </w:r>
+      <w:r>
+        <w:rPr>
+          <w:b/>
+          <w:bCs/>
+          <w:lang w:eastAsia="zh-CN"/>
+        </w:rPr>
+        <w:t>er things can be improved: (haven’ t done yet)</w:t>
+      </w:r>
+    </w:p>
+    <w:p>
+      <w:pPr>
+        <w:pStyle w:val="a7"/>
+        <w:numPr>
+          <w:ilvl w:val="2"/>
+          <w:numId w:val="3"/>
+        </w:numPr>
+        <w:ind w:firstLineChars="0"/>
+        <w:rPr>
+          <w:b/>
+          <w:bCs/>
+          <w:lang w:eastAsia="zh-CN"/>
+        </w:rPr>
+      </w:pPr>
+      <w:r>
+        <w:rPr>
+          <w:b/>
+          <w:bCs/>
+          <w:lang w:eastAsia="zh-CN"/>
+        </w:rPr>
+        <w:t>Parallel coding: for the cross-validation part and the randomly choose test data N times part we can use parallel skills to improve the efficiency of our program.</w:t>
+      </w:r>
+    </w:p>
+    <w:p>
+      <w:pPr>
+        <w:pStyle w:val="a7"/>
+        <w:numPr>
+          <w:ilvl w:val="2"/>
+          <w:numId w:val="3"/>
+        </w:numPr>
+        <w:ind w:firstLineChars="0"/>
+        <w:rPr>
+          <w:rFonts w:hint="eastAsia"/>
+          <w:b/>
+          <w:bCs/>
+          <w:lang w:eastAsia="zh-CN"/>
+        </w:rPr>
+      </w:pPr>
+      <w:r>
+        <w:rPr>
+          <w:b/>
+          <w:bCs/>
+          <w:lang w:eastAsia="zh-CN"/>
+        </w:rPr>
+        <w:t>Because we have approximately 15000 observations and only one tenth of then are having diabetes problem, that means our data is quite not balance. Besides using the AUC to measure model performance, to better handle this data, we can generate some new observations with diabetes problem using resampling skills like bootstrap to rebuild our model.</w:t>
+      </w:r>
+      <w:bookmarkStart w:id="0" w:name="_GoBack"/>
+      <w:bookmarkEnd w:id="0"/>
     </w:p>
     <w:sectPr>
       <w:pgSz w:w="12240" w:h="15840"/>
@@ -2190,7 +2278,7 @@
   <w:abstractNum w:abstractNumId="0" w15:restartNumberingAfterBreak="0">
     <w:nsid w:val="2934733D"/>
     <w:multiLevelType w:val="hybridMultilevel"/>
-    <w:tmpl w:val="051A3232"/>
+    <w:tmpl w:val="9AC4E0F4"/>
     <w:lvl w:ilvl="0" w:tplc="80CCA008">
       <w:start w:val="1"/>
       <w:numFmt w:val="decimal"/>
@@ -2212,14 +2300,17 @@
         <w:ind w:left="1260" w:hanging="420"/>
       </w:pPr>
     </w:lvl>
-    <w:lvl w:ilvl="2" w:tplc="0409001B" w:tentative="1">
+    <w:lvl w:ilvl="2" w:tplc="9342F42E">
       <w:start w:val="1"/>
-      <w:numFmt w:val="lowerRoman"/>
-      <w:lvlText w:val="%3."/>
-      <w:lvlJc w:val="right"/>
-      <w:pPr>
-        <w:ind w:left="1680" w:hanging="420"/>
-      </w:pPr>
+      <w:numFmt w:val="lowerLetter"/>
+      <w:lvlText w:val="(%3)"/>
+      <w:lvlJc w:val="left"/>
+      <w:pPr>
+        <w:ind w:left="1620" w:hanging="360"/>
+      </w:pPr>
+      <w:rPr>
+        <w:rFonts w:hint="default"/>
+      </w:rPr>
     </w:lvl>
     <w:lvl w:ilvl="3" w:tplc="0409000F" w:tentative="1">
       <w:start w:val="1"/>

</xml_diff>